<commit_message>
Updated Translation outstanding for Activa Plugin
</commit_message>
<xml_diff>
--- a/plugins-translations/translations-plugins-activa.docx
+++ b/plugins-translations/translations-plugins-activa.docx
@@ -27,7 +27,7 @@
       <w:sdtContent>
         <w:p>
           <w:pPr>
-            <w:pStyle w:val="TOC-opskrif"/>
+            <w:pStyle w:val="TOCHeading"/>
           </w:pPr>
           <w:r>
             <w:t>Table of Contents</w:t>
@@ -45,7 +45,7 @@
               <w:kern w:val="2"/>
               <w:sz w:val="24"/>
               <w:szCs w:val="24"/>
-              <w:lang w:val="af-ZA" w:eastAsia="af-ZA"/>
+              <w:lang w:eastAsia="en-ZA"/>
               <w14:ligatures w14:val="standardContextual"/>
             </w:rPr>
           </w:pPr>
@@ -58,10 +58,10 @@
           <w:r>
             <w:fldChar w:fldCharType="separate"/>
           </w:r>
-          <w:hyperlink w:anchor="_Toc167306212" w:history="1">
+          <w:hyperlink w:anchor="_Toc178054123" w:history="1">
             <w:r>
               <w:rPr>
-                <w:rStyle w:val="Hiperskakel"/>
+                <w:rStyle w:val="Hyperlink"/>
                 <w:rFonts w:ascii="Segoe UI Black" w:hAnsi="Segoe UI Black" w:cs="Segoe UI Black"/>
                 <w:b/>
                 <w:bCs/>
@@ -89,7 +89,7 @@
                 <w:noProof/>
                 <w:webHidden/>
               </w:rPr>
-              <w:instrText xml:space="preserve"> PAGEREF _Toc167306212 \h </w:instrText>
+              <w:instrText xml:space="preserve"> PAGEREF _Toc178054123 \h </w:instrText>
             </w:r>
             <w:r>
               <w:rPr>
@@ -132,14 +132,14 @@
               <w:kern w:val="2"/>
               <w:sz w:val="24"/>
               <w:szCs w:val="24"/>
-              <w:lang w:val="af-ZA" w:eastAsia="af-ZA"/>
+              <w:lang w:eastAsia="en-ZA"/>
               <w14:ligatures w14:val="standardContextual"/>
             </w:rPr>
           </w:pPr>
-          <w:hyperlink w:anchor="_Toc167306213" w:history="1">
+          <w:hyperlink w:anchor="_Toc178054124" w:history="1">
             <w:r>
               <w:rPr>
-                <w:rStyle w:val="Hiperskakel"/>
+                <w:rStyle w:val="Hyperlink"/>
                 <w:rFonts w:ascii="Segoe UI Black" w:hAnsi="Segoe UI Black" w:cs="Segoe UI Black"/>
                 <w:b/>
                 <w:bCs/>
@@ -167,7 +167,7 @@
                 <w:noProof/>
                 <w:webHidden/>
               </w:rPr>
-              <w:instrText xml:space="preserve"> PAGEREF _Toc167306213 \h </w:instrText>
+              <w:instrText xml:space="preserve"> PAGEREF _Toc178054124 \h </w:instrText>
             </w:r>
             <w:r>
               <w:rPr>
@@ -210,14 +210,14 @@
               <w:kern w:val="2"/>
               <w:sz w:val="24"/>
               <w:szCs w:val="24"/>
-              <w:lang w:val="af-ZA" w:eastAsia="af-ZA"/>
+              <w:lang w:eastAsia="en-ZA"/>
               <w14:ligatures w14:val="standardContextual"/>
             </w:rPr>
           </w:pPr>
-          <w:hyperlink w:anchor="_Toc167306214" w:history="1">
+          <w:hyperlink w:anchor="_Toc178054125" w:history="1">
             <w:r>
               <w:rPr>
-                <w:rStyle w:val="Hiperskakel"/>
+                <w:rStyle w:val="Hyperlink"/>
                 <w:rFonts w:ascii="Segoe UI Black" w:hAnsi="Segoe UI Black" w:cs="Segoe UI Black"/>
                 <w:b/>
                 <w:bCs/>
@@ -245,7 +245,7 @@
                 <w:noProof/>
                 <w:webHidden/>
               </w:rPr>
-              <w:instrText xml:space="preserve"> PAGEREF _Toc167306214 \h </w:instrText>
+              <w:instrText xml:space="preserve"> PAGEREF _Toc178054125 \h </w:instrText>
             </w:r>
             <w:r>
               <w:rPr>
@@ -306,7 +306,7 @@
           <w:lang w:val="x-none"/>
         </w:rPr>
       </w:pPr>
-      <w:bookmarkStart w:id="0" w:name="_Toc167306212"/>
+      <w:bookmarkStart w:id="0" w:name="_Toc178054123"/>
       <w:r>
         <w:rPr>
           <w:rFonts w:ascii="Segoe UI Black" w:hAnsi="Segoe UI Black" w:cs="Segoe UI Black"/>
@@ -460,19 +460,6 @@
                 <w:lang w:val="x-none"/>
               </w:rPr>
             </w:pPr>
-            <w:r>
-              <w:rPr>
-                <w:rFonts w:ascii="Segoe UI" w:hAnsi="Segoe UI" w:cs="Segoe UI"/>
-                <w:b/>
-                <w:bCs/>
-                <w:i/>
-                <w:iCs/>
-                <w:sz w:val="20"/>
-                <w:szCs w:val="20"/>
-                <w:lang w:val="x-none"/>
-              </w:rPr>
-              <w:t xml:space="preserve">Activa </w:t>
-            </w:r>
             <w:proofErr w:type="spellStart"/>
             <w:r>
               <w:rPr>
@@ -485,9 +472,22 @@
                 <w:szCs w:val="20"/>
                 <w:lang w:val="x-none"/>
               </w:rPr>
-              <w:t>Plugin</w:t>
+              <w:t>Activa</w:t>
             </w:r>
             <w:proofErr w:type="spellEnd"/>
+            <w:r>
+              <w:rPr>
+                <w:rFonts w:ascii="Segoe UI" w:hAnsi="Segoe UI" w:cs="Segoe UI"/>
+                <w:b/>
+                <w:bCs/>
+                <w:i/>
+                <w:iCs/>
+                <w:sz w:val="20"/>
+                <w:szCs w:val="20"/>
+                <w:lang w:val="x-none"/>
+              </w:rPr>
+              <w:t xml:space="preserve"> Plugin</w:t>
+            </w:r>
             <w:r>
               <w:rPr>
                 <w:rFonts w:ascii="Segoe UI" w:hAnsi="Segoe UI" w:cs="Segoe UI"/>
@@ -499,7 +499,6 @@
               </w:rPr>
               <w:t xml:space="preserve"> - </w:t>
             </w:r>
-            <w:proofErr w:type="spellStart"/>
             <w:r>
               <w:rPr>
                 <w:rFonts w:ascii="Segoe UI" w:hAnsi="Segoe UI" w:cs="Segoe UI"/>
@@ -513,7 +512,6 @@
               </w:rPr>
               <w:t>Shop</w:t>
             </w:r>
-            <w:proofErr w:type="spellEnd"/>
             <w:r>
               <w:rPr>
                 <w:rFonts w:ascii="Segoe UI" w:hAnsi="Segoe UI" w:cs="Segoe UI"/>
@@ -525,7 +523,6 @@
               </w:rPr>
               <w:t xml:space="preserve"> - </w:t>
             </w:r>
-            <w:proofErr w:type="spellStart"/>
             <w:r>
               <w:rPr>
                 <w:rFonts w:ascii="Segoe UI" w:hAnsi="Segoe UI" w:cs="Segoe UI"/>
@@ -537,21 +534,7 @@
                 <w:szCs w:val="20"/>
                 <w:lang w:val="x-none"/>
               </w:rPr>
-              <w:t>Licence</w:t>
-            </w:r>
-            <w:proofErr w:type="spellEnd"/>
-            <w:r>
-              <w:rPr>
-                <w:rFonts w:ascii="Segoe UI" w:hAnsi="Segoe UI" w:cs="Segoe UI"/>
-                <w:b/>
-                <w:bCs/>
-                <w:i/>
-                <w:iCs/>
-                <w:sz w:val="20"/>
-                <w:szCs w:val="20"/>
-                <w:lang w:val="x-none"/>
-              </w:rPr>
-              <w:t xml:space="preserve"> :</w:t>
+              <w:t>Licence :</w:t>
             </w:r>
             <w:r>
               <w:rPr>
@@ -562,31 +545,7 @@
                 <w:szCs w:val="20"/>
                 <w:lang w:val="x-none"/>
               </w:rPr>
-              <w:t xml:space="preserve"> </w:t>
-            </w:r>
-            <w:proofErr w:type="spellStart"/>
-            <w:r>
-              <w:rPr>
-                <w:rFonts w:ascii="Segoe UI" w:hAnsi="Segoe UI" w:cs="Segoe UI"/>
-                <w:i/>
-                <w:iCs/>
-                <w:sz w:val="20"/>
-                <w:szCs w:val="20"/>
-                <w:lang w:val="x-none"/>
-              </w:rPr>
-              <w:t>Once-off</w:t>
-            </w:r>
-            <w:proofErr w:type="spellEnd"/>
-            <w:r>
-              <w:rPr>
-                <w:rFonts w:ascii="Segoe UI" w:hAnsi="Segoe UI" w:cs="Segoe UI"/>
-                <w:i/>
-                <w:iCs/>
-                <w:sz w:val="20"/>
-                <w:szCs w:val="20"/>
-                <w:lang w:val="x-none"/>
-              </w:rPr>
-              <w:t xml:space="preserve"> -</w:t>
+              <w:t xml:space="preserve"> Once-off -</w:t>
             </w:r>
           </w:p>
           <w:p>
@@ -604,7 +563,6 @@
                 <w:lang w:val="x-none"/>
               </w:rPr>
             </w:pPr>
-            <w:proofErr w:type="spellStart"/>
             <w:r>
               <w:rPr>
                 <w:rFonts w:ascii="Segoe UI" w:hAnsi="Segoe UI" w:cs="Segoe UI"/>
@@ -616,37 +574,8 @@
                 <w:szCs w:val="20"/>
                 <w:lang w:val="x-none"/>
               </w:rPr>
-              <w:t>Documentation</w:t>
+              <w:t>Documentation : osFinancials website</w:t>
             </w:r>
-            <w:proofErr w:type="spellEnd"/>
-            <w:r>
-              <w:rPr>
-                <w:rFonts w:ascii="Segoe UI" w:hAnsi="Segoe UI" w:cs="Segoe UI"/>
-                <w:b/>
-                <w:bCs/>
-                <w:i/>
-                <w:iCs/>
-                <w:sz w:val="20"/>
-                <w:szCs w:val="20"/>
-                <w:lang w:val="x-none"/>
-              </w:rPr>
-              <w:t xml:space="preserve"> : osFinancials </w:t>
-            </w:r>
-            <w:proofErr w:type="spellStart"/>
-            <w:r>
-              <w:rPr>
-                <w:rFonts w:ascii="Segoe UI" w:hAnsi="Segoe UI" w:cs="Segoe UI"/>
-                <w:b/>
-                <w:bCs/>
-                <w:i/>
-                <w:iCs/>
-                <w:sz w:val="20"/>
-                <w:szCs w:val="20"/>
-                <w:lang w:val="x-none"/>
-              </w:rPr>
-              <w:t>website</w:t>
-            </w:r>
-            <w:proofErr w:type="spellEnd"/>
             <w:r>
               <w:rPr>
                 <w:rFonts w:ascii="Segoe UI" w:hAnsi="Segoe UI" w:cs="Segoe UI"/>
@@ -658,7 +587,6 @@
               </w:rPr>
               <w:t xml:space="preserve"> - </w:t>
             </w:r>
-            <w:proofErr w:type="spellStart"/>
             <w:r>
               <w:rPr>
                 <w:rFonts w:ascii="Segoe UI" w:hAnsi="Segoe UI" w:cs="Segoe UI"/>
@@ -672,7 +600,6 @@
               </w:rPr>
               <w:t>Manual</w:t>
             </w:r>
-            <w:proofErr w:type="spellEnd"/>
             <w:r>
               <w:rPr>
                 <w:rFonts w:ascii="Segoe UI" w:hAnsi="Segoe UI" w:cs="Segoe UI"/>
@@ -700,7 +627,6 @@
                 <w:lang w:val="x-none"/>
               </w:rPr>
             </w:pPr>
-            <w:proofErr w:type="spellStart"/>
             <w:r>
               <w:rPr>
                 <w:rFonts w:ascii="Segoe UI" w:hAnsi="Segoe UI" w:cs="Segoe UI"/>
@@ -714,7 +640,6 @@
               </w:rPr>
               <w:t>Documentation</w:t>
             </w:r>
-            <w:proofErr w:type="spellEnd"/>
             <w:r>
               <w:rPr>
                 <w:rFonts w:ascii="Segoe UI" w:hAnsi="Segoe UI" w:cs="Segoe UI"/>
@@ -737,23 +662,8 @@
                 <w:u w:val="single"/>
                 <w:lang w:val="x-none"/>
               </w:rPr>
-              <w:t xml:space="preserve">Help </w:t>
+              <w:t>Help documentation</w:t>
             </w:r>
-            <w:proofErr w:type="spellStart"/>
-            <w:r>
-              <w:rPr>
-                <w:rFonts w:ascii="Segoe UI" w:hAnsi="Segoe UI" w:cs="Segoe UI"/>
-                <w:i/>
-                <w:iCs/>
-                <w:color w:val="0000FF"/>
-                <w:sz w:val="20"/>
-                <w:szCs w:val="20"/>
-                <w:u w:val="single"/>
-                <w:lang w:val="x-none"/>
-              </w:rPr>
-              <w:t>documentation</w:t>
-            </w:r>
-            <w:proofErr w:type="spellEnd"/>
             <w:r>
               <w:rPr>
                 <w:rFonts w:ascii="Segoe UI" w:hAnsi="Segoe UI" w:cs="Segoe UI"/>
@@ -906,47 +816,7 @@
           <w:szCs w:val="20"/>
           <w:lang w:val="x-none"/>
         </w:rPr>
-        <w:t xml:space="preserve">Stop </w:t>
-      </w:r>
-      <w:proofErr w:type="spellStart"/>
-      <w:r>
-        <w:rPr>
-          <w:rFonts w:ascii="Segoe UI" w:hAnsi="Segoe UI" w:cs="Segoe UI"/>
-          <w:sz w:val="20"/>
-          <w:szCs w:val="20"/>
-          <w:lang w:val="x-none"/>
-        </w:rPr>
-        <w:t>check</w:t>
-      </w:r>
-      <w:proofErr w:type="spellEnd"/>
-      <w:r>
-        <w:rPr>
-          <w:rFonts w:ascii="Segoe UI" w:hAnsi="Segoe UI" w:cs="Segoe UI"/>
-          <w:sz w:val="20"/>
-          <w:szCs w:val="20"/>
-          <w:lang w:val="x-none"/>
-        </w:rPr>
-        <w:t xml:space="preserve"> </w:t>
-      </w:r>
-      <w:proofErr w:type="spellStart"/>
-      <w:r>
-        <w:rPr>
-          <w:rFonts w:ascii="Segoe UI" w:hAnsi="Segoe UI" w:cs="Segoe UI"/>
-          <w:sz w:val="20"/>
-          <w:szCs w:val="20"/>
-          <w:lang w:val="x-none"/>
-        </w:rPr>
-        <w:t>for</w:t>
-      </w:r>
-      <w:proofErr w:type="spellEnd"/>
-      <w:r>
-        <w:rPr>
-          <w:rFonts w:ascii="Segoe UI" w:hAnsi="Segoe UI" w:cs="Segoe UI"/>
-          <w:sz w:val="20"/>
-          <w:szCs w:val="20"/>
-          <w:lang w:val="x-none"/>
-        </w:rPr>
-        <w:t xml:space="preserve"> </w:t>
+        <w:t xml:space="preserve">Stop check for </w:t>
       </w:r>
     </w:p>
     <w:p>
@@ -962,7 +832,6 @@
           <w:lang w:val="x-none"/>
         </w:rPr>
       </w:pPr>
-      <w:proofErr w:type="spellStart"/>
       <w:r>
         <w:rPr>
           <w:rFonts w:ascii="Segoe UI" w:hAnsi="Segoe UI" w:cs="Segoe UI"/>
@@ -970,17 +839,7 @@
           <w:szCs w:val="20"/>
           <w:lang w:val="x-none"/>
         </w:rPr>
-        <w:t>Days</w:t>
-      </w:r>
-      <w:proofErr w:type="spellEnd"/>
-      <w:r>
-        <w:rPr>
-          <w:rFonts w:ascii="Segoe UI" w:hAnsi="Segoe UI" w:cs="Segoe UI"/>
-          <w:sz w:val="20"/>
-          <w:szCs w:val="20"/>
-          <w:lang w:val="x-none"/>
-        </w:rPr>
-        <w:t xml:space="preserve"> 2331</w:t>
+        <w:t>Days 2331</w:t>
       </w:r>
     </w:p>
     <w:p>
@@ -996,7 +855,6 @@
           <w:lang w:val="x-none"/>
         </w:rPr>
       </w:pPr>
-      <w:proofErr w:type="spellStart"/>
       <w:r>
         <w:rPr>
           <w:rFonts w:ascii="Segoe UI" w:hAnsi="Segoe UI" w:cs="Segoe UI"/>
@@ -1004,17 +862,7 @@
           <w:szCs w:val="20"/>
           <w:lang w:val="x-none"/>
         </w:rPr>
-        <w:t>Tabs</w:t>
-      </w:r>
-      <w:proofErr w:type="spellEnd"/>
-      <w:r>
-        <w:rPr>
-          <w:rFonts w:ascii="Segoe UI" w:hAnsi="Segoe UI" w:cs="Segoe UI"/>
-          <w:sz w:val="20"/>
-          <w:szCs w:val="20"/>
-          <w:lang w:val="x-none"/>
-        </w:rPr>
-        <w:t xml:space="preserve"> </w:t>
+        <w:t xml:space="preserve">Tabs </w:t>
       </w:r>
     </w:p>
     <w:p>
@@ -1061,7 +909,6 @@
           <w:lang w:val="x-none"/>
         </w:rPr>
       </w:pPr>
-      <w:proofErr w:type="spellStart"/>
       <w:r>
         <w:rPr>
           <w:rFonts w:ascii="Segoe UI" w:hAnsi="Segoe UI" w:cs="Segoe UI"/>
@@ -1069,17 +916,7 @@
           <w:szCs w:val="20"/>
           <w:lang w:val="x-none"/>
         </w:rPr>
-        <w:t>Report</w:t>
-      </w:r>
-      <w:proofErr w:type="spellEnd"/>
-      <w:r>
-        <w:rPr>
-          <w:rFonts w:ascii="Segoe UI" w:hAnsi="Segoe UI" w:cs="Segoe UI"/>
-          <w:sz w:val="20"/>
-          <w:szCs w:val="20"/>
-          <w:lang w:val="x-none"/>
-        </w:rPr>
-        <w:t xml:space="preserve"> </w:t>
+        <w:t xml:space="preserve">Report </w:t>
       </w:r>
     </w:p>
     <w:p>
@@ -1099,7 +936,6 @@
           <w:lang w:val="x-none"/>
         </w:rPr>
       </w:pPr>
-      <w:proofErr w:type="spellStart"/>
       <w:r>
         <w:rPr>
           <w:rFonts w:ascii="Segoe UI" w:hAnsi="Segoe UI" w:cs="Segoe UI"/>
@@ -1107,17 +943,7 @@
           <w:szCs w:val="20"/>
           <w:lang w:val="x-none"/>
         </w:rPr>
-        <w:t>Pivot</w:t>
-      </w:r>
-      <w:proofErr w:type="spellEnd"/>
-      <w:r>
-        <w:rPr>
-          <w:rFonts w:ascii="Segoe UI" w:hAnsi="Segoe UI" w:cs="Segoe UI"/>
-          <w:sz w:val="20"/>
-          <w:szCs w:val="20"/>
-          <w:lang w:val="x-none"/>
-        </w:rPr>
-        <w:t xml:space="preserve"> </w:t>
+        <w:t xml:space="preserve">Pivot </w:t>
       </w:r>
     </w:p>
     <w:p>
@@ -1165,7 +991,8 @@
           <w:lang w:val="x-none"/>
         </w:rPr>
       </w:pPr>
-      <w:bookmarkStart w:id="1" w:name="_Toc167306213"/>
+      <w:bookmarkStart w:id="1" w:name="_Toc178054124"/>
+      <w:proofErr w:type="spellStart"/>
       <w:r>
         <w:rPr>
           <w:rFonts w:ascii="Segoe UI Black" w:hAnsi="Segoe UI Black" w:cs="Segoe UI Black"/>
@@ -1177,9 +1004,9 @@
           <w:lang w:val="x-none"/>
         </w:rPr>
         <w:lastRenderedPageBreak/>
-        <w:t xml:space="preserve">Activa - </w:t>
+        <w:t>Activa</w:t>
       </w:r>
-      <w:proofErr w:type="spellStart"/>
+      <w:proofErr w:type="spellEnd"/>
       <w:r>
         <w:rPr>
           <w:rFonts w:ascii="Segoe UI Black" w:hAnsi="Segoe UI Black" w:cs="Segoe UI Black"/>
@@ -1190,10 +1017,9 @@
           <w:szCs w:val="28"/>
           <w:lang w:val="x-none"/>
         </w:rPr>
-        <w:t>Pivot</w:t>
+        <w:t xml:space="preserve"> - Pivot</w:t>
       </w:r>
       <w:bookmarkEnd w:id="1"/>
-      <w:proofErr w:type="spellEnd"/>
       <w:r>
         <w:rPr>
           <w:rFonts w:ascii="Segoe UI Black" w:hAnsi="Segoe UI Black" w:cs="Segoe UI Black"/>
@@ -1302,7 +1128,8 @@
           <w:lang w:val="x-none"/>
         </w:rPr>
       </w:pPr>
-      <w:bookmarkStart w:id="2" w:name="_Toc167306214"/>
+      <w:bookmarkStart w:id="2" w:name="_Toc178054125"/>
+      <w:proofErr w:type="spellStart"/>
       <w:r>
         <w:rPr>
           <w:rFonts w:ascii="Segoe UI Black" w:hAnsi="Segoe UI Black" w:cs="Segoe UI Black"/>
@@ -1313,9 +1140,9 @@
           <w:szCs w:val="28"/>
           <w:lang w:val="x-none"/>
         </w:rPr>
-        <w:t xml:space="preserve">Activa - </w:t>
+        <w:t>Activa</w:t>
       </w:r>
-      <w:proofErr w:type="spellStart"/>
+      <w:proofErr w:type="spellEnd"/>
       <w:r>
         <w:rPr>
           <w:rFonts w:ascii="Segoe UI Black" w:hAnsi="Segoe UI Black" w:cs="Segoe UI Black"/>
@@ -1326,20 +1153,7 @@
           <w:szCs w:val="28"/>
           <w:lang w:val="x-none"/>
         </w:rPr>
-        <w:t>Reports</w:t>
-      </w:r>
-      <w:proofErr w:type="spellEnd"/>
-      <w:r>
-        <w:rPr>
-          <w:rFonts w:ascii="Segoe UI Black" w:hAnsi="Segoe UI Black" w:cs="Segoe UI Black"/>
-          <w:b/>
-          <w:bCs/>
-          <w:color w:val="000080"/>
-          <w:sz w:val="28"/>
-          <w:szCs w:val="28"/>
-          <w:lang w:val="x-none"/>
-        </w:rPr>
-        <w:t xml:space="preserve"> - Data</w:t>
+        <w:t xml:space="preserve"> - Reports - Data</w:t>
       </w:r>
       <w:bookmarkEnd w:id="2"/>
     </w:p>
@@ -1433,7 +1247,6 @@
           <w:lang w:val="x-none"/>
         </w:rPr>
       </w:pPr>
-      <w:proofErr w:type="spellStart"/>
       <w:r>
         <w:rPr>
           <w:rFonts w:ascii="Segoe UI" w:hAnsi="Segoe UI" w:cs="Segoe UI"/>
@@ -1441,37 +1254,7 @@
           <w:szCs w:val="20"/>
           <w:lang w:val="x-none"/>
         </w:rPr>
-        <w:t>Transaction</w:t>
-      </w:r>
-      <w:proofErr w:type="spellEnd"/>
-      <w:r>
-        <w:rPr>
-          <w:rFonts w:ascii="Segoe UI" w:hAnsi="Segoe UI" w:cs="Segoe UI"/>
-          <w:sz w:val="20"/>
-          <w:szCs w:val="20"/>
-          <w:lang w:val="x-none"/>
-        </w:rPr>
-        <w:t xml:space="preserve"> </w:t>
-      </w:r>
-      <w:proofErr w:type="spellStart"/>
-      <w:r>
-        <w:rPr>
-          <w:rFonts w:ascii="Segoe UI" w:hAnsi="Segoe UI" w:cs="Segoe UI"/>
-          <w:sz w:val="20"/>
-          <w:szCs w:val="20"/>
-          <w:lang w:val="x-none"/>
-        </w:rPr>
-        <w:t>type</w:t>
-      </w:r>
-      <w:proofErr w:type="spellEnd"/>
-      <w:r>
-        <w:rPr>
-          <w:rFonts w:ascii="Segoe UI" w:hAnsi="Segoe UI" w:cs="Segoe UI"/>
-          <w:sz w:val="20"/>
-          <w:szCs w:val="20"/>
-          <w:lang w:val="x-none"/>
-        </w:rPr>
-        <w:t xml:space="preserve"> </w:t>
+        <w:t xml:space="preserve">Transaction type </w:t>
       </w:r>
     </w:p>
     <w:p>
@@ -1487,7 +1270,6 @@
           <w:lang w:val="x-none"/>
         </w:rPr>
       </w:pPr>
-      <w:proofErr w:type="spellStart"/>
       <w:r>
         <w:rPr>
           <w:rFonts w:ascii="Segoe UI" w:hAnsi="Segoe UI" w:cs="Segoe UI"/>
@@ -1495,17 +1277,7 @@
           <w:szCs w:val="20"/>
           <w:lang w:val="x-none"/>
         </w:rPr>
-        <w:t>Date</w:t>
-      </w:r>
-      <w:proofErr w:type="spellEnd"/>
-      <w:r>
-        <w:rPr>
-          <w:rFonts w:ascii="Segoe UI" w:hAnsi="Segoe UI" w:cs="Segoe UI"/>
-          <w:sz w:val="20"/>
-          <w:szCs w:val="20"/>
-          <w:lang w:val="x-none"/>
-        </w:rPr>
-        <w:t xml:space="preserve"> 238 / 1802 / 1875 / 1973</w:t>
+        <w:t>Date 238 / 1802 / 1875 / 1973</w:t>
       </w:r>
     </w:p>
     <w:p>
@@ -1521,7 +1293,6 @@
           <w:lang w:val="x-none"/>
         </w:rPr>
       </w:pPr>
-      <w:proofErr w:type="spellStart"/>
       <w:r>
         <w:rPr>
           <w:rFonts w:ascii="Segoe UI" w:hAnsi="Segoe UI" w:cs="Segoe UI"/>
@@ -1529,17 +1300,7 @@
           <w:szCs w:val="20"/>
           <w:lang w:val="x-none"/>
         </w:rPr>
-        <w:t>Amount</w:t>
-      </w:r>
-      <w:proofErr w:type="spellEnd"/>
-      <w:r>
-        <w:rPr>
-          <w:rFonts w:ascii="Segoe UI" w:hAnsi="Segoe UI" w:cs="Segoe UI"/>
-          <w:sz w:val="20"/>
-          <w:szCs w:val="20"/>
-          <w:lang w:val="x-none"/>
-        </w:rPr>
-        <w:t xml:space="preserve">  946 / 1712</w:t>
+        <w:t>Amount  946 / 1712</w:t>
       </w:r>
     </w:p>
     <w:p>
@@ -1555,7 +1316,6 @@
           <w:lang w:val="x-none"/>
         </w:rPr>
       </w:pPr>
-      <w:proofErr w:type="spellStart"/>
       <w:r>
         <w:rPr>
           <w:rFonts w:ascii="Segoe UI" w:hAnsi="Segoe UI" w:cs="Segoe UI"/>
@@ -1563,17 +1323,7 @@
           <w:szCs w:val="20"/>
           <w:lang w:val="x-none"/>
         </w:rPr>
-        <w:t>Reference</w:t>
-      </w:r>
-      <w:proofErr w:type="spellEnd"/>
-      <w:r>
-        <w:rPr>
-          <w:rFonts w:ascii="Segoe UI" w:hAnsi="Segoe UI" w:cs="Segoe UI"/>
-          <w:sz w:val="20"/>
-          <w:szCs w:val="20"/>
-          <w:lang w:val="x-none"/>
-        </w:rPr>
-        <w:t xml:space="preserve">  607 / 1285  1719 / 1974 /</w:t>
+        <w:t>Reference  607 / 1285  1719 / 1974 /</w:t>
       </w:r>
     </w:p>
     <w:p>
@@ -1589,7 +1339,6 @@
           <w:lang w:val="x-none"/>
         </w:rPr>
       </w:pPr>
-      <w:proofErr w:type="spellStart"/>
       <w:r>
         <w:rPr>
           <w:rFonts w:ascii="Segoe UI" w:hAnsi="Segoe UI" w:cs="Segoe UI"/>
@@ -1597,17 +1346,7 @@
           <w:szCs w:val="20"/>
           <w:lang w:val="x-none"/>
         </w:rPr>
-        <w:t>Description</w:t>
-      </w:r>
-      <w:proofErr w:type="spellEnd"/>
-      <w:r>
-        <w:rPr>
-          <w:rFonts w:ascii="Segoe UI" w:hAnsi="Segoe UI" w:cs="Segoe UI"/>
-          <w:sz w:val="20"/>
-          <w:szCs w:val="20"/>
-          <w:lang w:val="x-none"/>
-        </w:rPr>
-        <w:t xml:space="preserve"> 178 / 355 /  606 /653 / 1708 / 1773</w:t>
+        <w:t>Description 178 / 355 /  606 /653 / 1708 / 1773</w:t>
       </w:r>
     </w:p>
     <w:p>
@@ -1623,7 +1362,6 @@
           <w:lang w:val="x-none"/>
         </w:rPr>
       </w:pPr>
-      <w:proofErr w:type="spellStart"/>
       <w:r>
         <w:rPr>
           <w:rFonts w:ascii="Segoe UI" w:hAnsi="Segoe UI" w:cs="Segoe UI"/>
@@ -1631,29 +1369,8 @@
           <w:szCs w:val="20"/>
           <w:lang w:val="x-none"/>
         </w:rPr>
-        <w:t>Account</w:t>
+        <w:t>Account code</w:t>
       </w:r>
-      <w:proofErr w:type="spellEnd"/>
-      <w:r>
-        <w:rPr>
-          <w:rFonts w:ascii="Segoe UI" w:hAnsi="Segoe UI" w:cs="Segoe UI"/>
-          <w:sz w:val="20"/>
-          <w:szCs w:val="20"/>
-          <w:lang w:val="x-none"/>
-        </w:rPr>
-        <w:t xml:space="preserve"> </w:t>
-      </w:r>
-      <w:proofErr w:type="spellStart"/>
-      <w:r>
-        <w:rPr>
-          <w:rFonts w:ascii="Segoe UI" w:hAnsi="Segoe UI" w:cs="Segoe UI"/>
-          <w:sz w:val="20"/>
-          <w:szCs w:val="20"/>
-          <w:lang w:val="x-none"/>
-        </w:rPr>
-        <w:t>code</w:t>
-      </w:r>
-      <w:proofErr w:type="spellEnd"/>
     </w:p>
     <w:p>
       <w:pPr>
@@ -1668,7 +1385,6 @@
           <w:lang w:val="x-none"/>
         </w:rPr>
       </w:pPr>
-      <w:proofErr w:type="spellStart"/>
       <w:r>
         <w:rPr>
           <w:rFonts w:ascii="Segoe UI" w:hAnsi="Segoe UI" w:cs="Segoe UI"/>
@@ -1677,37 +1393,7 @@
           <w:lang w:val="x-none"/>
         </w:rPr>
         <w:lastRenderedPageBreak/>
-        <w:t>Account</w:t>
-      </w:r>
-      <w:proofErr w:type="spellEnd"/>
-      <w:r>
-        <w:rPr>
-          <w:rFonts w:ascii="Segoe UI" w:hAnsi="Segoe UI" w:cs="Segoe UI"/>
-          <w:sz w:val="20"/>
-          <w:szCs w:val="20"/>
-          <w:lang w:val="x-none"/>
-        </w:rPr>
-        <w:t xml:space="preserve"> </w:t>
-      </w:r>
-      <w:proofErr w:type="spellStart"/>
-      <w:r>
-        <w:rPr>
-          <w:rFonts w:ascii="Segoe UI" w:hAnsi="Segoe UI" w:cs="Segoe UI"/>
-          <w:sz w:val="20"/>
-          <w:szCs w:val="20"/>
-          <w:lang w:val="x-none"/>
-        </w:rPr>
-        <w:t>description</w:t>
-      </w:r>
-      <w:proofErr w:type="spellEnd"/>
-      <w:r>
-        <w:rPr>
-          <w:rFonts w:ascii="Segoe UI" w:hAnsi="Segoe UI" w:cs="Segoe UI"/>
-          <w:sz w:val="20"/>
-          <w:szCs w:val="20"/>
-          <w:lang w:val="x-none"/>
-        </w:rPr>
-        <w:t xml:space="preserve"> 1108</w:t>
+        <w:t>Account description 1108</w:t>
       </w:r>
     </w:p>
     <w:p>
@@ -1723,7 +1409,6 @@
           <w:lang w:val="x-none"/>
         </w:rPr>
       </w:pPr>
-      <w:proofErr w:type="spellStart"/>
       <w:r>
         <w:rPr>
           <w:rFonts w:ascii="Segoe UI" w:hAnsi="Segoe UI" w:cs="Segoe UI"/>
@@ -1731,37 +1416,7 @@
           <w:szCs w:val="20"/>
           <w:lang w:val="x-none"/>
         </w:rPr>
-        <w:t>Account</w:t>
-      </w:r>
-      <w:proofErr w:type="spellEnd"/>
-      <w:r>
-        <w:rPr>
-          <w:rFonts w:ascii="Segoe UI" w:hAnsi="Segoe UI" w:cs="Segoe UI"/>
-          <w:sz w:val="20"/>
-          <w:szCs w:val="20"/>
-          <w:lang w:val="x-none"/>
-        </w:rPr>
-        <w:t xml:space="preserve"> </w:t>
-      </w:r>
-      <w:proofErr w:type="spellStart"/>
-      <w:r>
-        <w:rPr>
-          <w:rFonts w:ascii="Segoe UI" w:hAnsi="Segoe UI" w:cs="Segoe UI"/>
-          <w:sz w:val="20"/>
-          <w:szCs w:val="20"/>
-          <w:lang w:val="x-none"/>
-        </w:rPr>
-        <w:t>type</w:t>
-      </w:r>
-      <w:proofErr w:type="spellEnd"/>
-      <w:r>
-        <w:rPr>
-          <w:rFonts w:ascii="Segoe UI" w:hAnsi="Segoe UI" w:cs="Segoe UI"/>
-          <w:sz w:val="20"/>
-          <w:szCs w:val="20"/>
-          <w:lang w:val="x-none"/>
-        </w:rPr>
-        <w:t xml:space="preserve"> 1109 / 1935</w:t>
+        <w:t>Account type 1109 / 1935</w:t>
       </w:r>
     </w:p>
     <w:p>
@@ -1777,7 +1432,6 @@
           <w:lang w:val="x-none"/>
         </w:rPr>
       </w:pPr>
-      <w:proofErr w:type="spellStart"/>
       <w:r>
         <w:rPr>
           <w:rFonts w:ascii="Segoe UI" w:hAnsi="Segoe UI" w:cs="Segoe UI"/>
@@ -1785,37 +1439,7 @@
           <w:szCs w:val="20"/>
           <w:lang w:val="x-none"/>
         </w:rPr>
-        <w:t>Rest</w:t>
-      </w:r>
-      <w:proofErr w:type="spellEnd"/>
-      <w:r>
-        <w:rPr>
-          <w:rFonts w:ascii="Segoe UI" w:hAnsi="Segoe UI" w:cs="Segoe UI"/>
-          <w:sz w:val="20"/>
-          <w:szCs w:val="20"/>
-          <w:lang w:val="x-none"/>
-        </w:rPr>
-        <w:t xml:space="preserve"> </w:t>
-      </w:r>
-      <w:proofErr w:type="spellStart"/>
-      <w:r>
-        <w:rPr>
-          <w:rFonts w:ascii="Segoe UI" w:hAnsi="Segoe UI" w:cs="Segoe UI"/>
-          <w:sz w:val="20"/>
-          <w:szCs w:val="20"/>
-          <w:lang w:val="x-none"/>
-        </w:rPr>
-        <w:t>amount</w:t>
-      </w:r>
-      <w:proofErr w:type="spellEnd"/>
-      <w:r>
-        <w:rPr>
-          <w:rFonts w:ascii="Segoe UI" w:hAnsi="Segoe UI" w:cs="Segoe UI"/>
-          <w:sz w:val="20"/>
-          <w:szCs w:val="20"/>
-          <w:lang w:val="x-none"/>
-        </w:rPr>
-        <w:t xml:space="preserve"> 3508 </w:t>
+        <w:t xml:space="preserve">Rest amount 3508 </w:t>
       </w:r>
     </w:p>
     <w:p>
@@ -4902,16 +4526,16 @@
     <w:lsdException w:name="Unresolved Mention" w:semiHidden="1" w:unhideWhenUsed="1"/>
     <w:lsdException w:name="Smart Link" w:semiHidden="1" w:unhideWhenUsed="1"/>
   </w:latentStyles>
-  <w:style w:type="paragraph" w:default="1" w:styleId="Normaal">
+  <w:style w:type="paragraph" w:default="1" w:styleId="Normal">
     <w:name w:val="Normal"/>
     <w:qFormat/>
     <w:rsid w:val="00833D58"/>
   </w:style>
-  <w:style w:type="paragraph" w:styleId="Opskrif1">
+  <w:style w:type="paragraph" w:styleId="Heading1">
     <w:name w:val="heading 1"/>
-    <w:basedOn w:val="Normaal"/>
-    <w:next w:val="Normaal"/>
-    <w:link w:val="Opskrif1Kar"/>
+    <w:basedOn w:val="Normal"/>
+    <w:next w:val="Normal"/>
+    <w:link w:val="Heading1Char"/>
     <w:uiPriority w:val="9"/>
     <w:qFormat/>
     <w:rsid w:val="001F6FBC"/>
@@ -4928,11 +4552,11 @@
       <w:szCs w:val="32"/>
     </w:rPr>
   </w:style>
-  <w:style w:type="paragraph" w:styleId="Opskrif2">
+  <w:style w:type="paragraph" w:styleId="Heading2">
     <w:name w:val="heading 2"/>
-    <w:basedOn w:val="Normaal"/>
-    <w:next w:val="Normaal"/>
-    <w:link w:val="Opskrif2Kar"/>
+    <w:basedOn w:val="Normal"/>
+    <w:next w:val="Normal"/>
+    <w:link w:val="Heading2Char"/>
     <w:uiPriority w:val="9"/>
     <w:unhideWhenUsed/>
     <w:qFormat/>
@@ -4950,11 +4574,11 @@
       <w:szCs w:val="26"/>
     </w:rPr>
   </w:style>
-  <w:style w:type="paragraph" w:styleId="Opskrif3">
+  <w:style w:type="paragraph" w:styleId="Heading3">
     <w:name w:val="heading 3"/>
-    <w:basedOn w:val="Normaal"/>
-    <w:next w:val="Normaal"/>
-    <w:link w:val="Opskrif3Kar"/>
+    <w:basedOn w:val="Normal"/>
+    <w:next w:val="Normal"/>
+    <w:link w:val="Heading3Char"/>
     <w:uiPriority w:val="9"/>
     <w:unhideWhenUsed/>
     <w:qFormat/>
@@ -4972,13 +4596,13 @@
       <w:szCs w:val="24"/>
     </w:rPr>
   </w:style>
-  <w:style w:type="character" w:default="1" w:styleId="Verstekparagraaffont">
+  <w:style w:type="character" w:default="1" w:styleId="DefaultParagraphFont">
     <w:name w:val="Default Paragraph Font"/>
     <w:uiPriority w:val="1"/>
     <w:semiHidden/>
     <w:unhideWhenUsed/>
   </w:style>
-  <w:style w:type="table" w:default="1" w:styleId="Standaardtabel">
+  <w:style w:type="table" w:default="1" w:styleId="TableNormal">
     <w:name w:val="Normal Table"/>
     <w:uiPriority w:val="99"/>
     <w:semiHidden/>
@@ -4993,16 +4617,16 @@
       </w:tblCellMar>
     </w:tblPr>
   </w:style>
-  <w:style w:type="numbering" w:default="1" w:styleId="Geenlys">
+  <w:style w:type="numbering" w:default="1" w:styleId="NoList">
     <w:name w:val="No List"/>
     <w:uiPriority w:val="99"/>
     <w:semiHidden/>
     <w:unhideWhenUsed/>
   </w:style>
-  <w:style w:type="character" w:customStyle="1" w:styleId="Opskrif2Kar">
-    <w:name w:val="Opskrif 2 Kar"/>
-    <w:basedOn w:val="Verstekparagraaffont"/>
-    <w:link w:val="Opskrif2"/>
+  <w:style w:type="character" w:customStyle="1" w:styleId="Heading2Char">
+    <w:name w:val="Heading 2 Char"/>
+    <w:basedOn w:val="DefaultParagraphFont"/>
+    <w:link w:val="Heading2"/>
     <w:uiPriority w:val="99"/>
     <w:rsid w:val="001F6FBC"/>
     <w:rPr>
@@ -5012,10 +4636,10 @@
       <w:szCs w:val="26"/>
     </w:rPr>
   </w:style>
-  <w:style w:type="character" w:customStyle="1" w:styleId="Opskrif1Kar">
-    <w:name w:val="Opskrif 1 Kar"/>
-    <w:basedOn w:val="Verstekparagraaffont"/>
-    <w:link w:val="Opskrif1"/>
+  <w:style w:type="character" w:customStyle="1" w:styleId="Heading1Char">
+    <w:name w:val="Heading 1 Char"/>
+    <w:basedOn w:val="DefaultParagraphFont"/>
+    <w:link w:val="Heading1"/>
     <w:uiPriority w:val="9"/>
     <w:rsid w:val="001F6FBC"/>
     <w:rPr>
@@ -5025,10 +4649,10 @@
       <w:szCs w:val="32"/>
     </w:rPr>
   </w:style>
-  <w:style w:type="character" w:customStyle="1" w:styleId="Opskrif3Kar">
-    <w:name w:val="Opskrif 3 Kar"/>
-    <w:basedOn w:val="Verstekparagraaffont"/>
-    <w:link w:val="Opskrif3"/>
+  <w:style w:type="character" w:customStyle="1" w:styleId="Heading3Char">
+    <w:name w:val="Heading 3 Char"/>
+    <w:basedOn w:val="DefaultParagraphFont"/>
+    <w:link w:val="Heading3"/>
     <w:uiPriority w:val="9"/>
     <w:rsid w:val="001F6FBC"/>
     <w:rPr>
@@ -5038,10 +4662,10 @@
       <w:szCs w:val="24"/>
     </w:rPr>
   </w:style>
-  <w:style w:type="paragraph" w:styleId="TOC-opskrif">
+  <w:style w:type="paragraph" w:styleId="TOCHeading">
     <w:name w:val="TOC Heading"/>
-    <w:basedOn w:val="Opskrif1"/>
-    <w:next w:val="Normaal"/>
+    <w:basedOn w:val="Heading1"/>
+    <w:next w:val="Normal"/>
     <w:uiPriority w:val="39"/>
     <w:unhideWhenUsed/>
     <w:qFormat/>
@@ -5055,8 +4679,8 @@
   </w:style>
   <w:style w:type="paragraph" w:styleId="TOC2">
     <w:name w:val="toc 2"/>
-    <w:basedOn w:val="Normaal"/>
-    <w:next w:val="Normaal"/>
+    <w:basedOn w:val="Normal"/>
+    <w:next w:val="Normal"/>
     <w:autoRedefine/>
     <w:uiPriority w:val="39"/>
     <w:unhideWhenUsed/>
@@ -5068,8 +4692,8 @@
   </w:style>
   <w:style w:type="paragraph" w:styleId="TOC1">
     <w:name w:val="toc 1"/>
-    <w:basedOn w:val="Normaal"/>
-    <w:next w:val="Normaal"/>
+    <w:basedOn w:val="Normal"/>
+    <w:next w:val="Normal"/>
     <w:autoRedefine/>
     <w:uiPriority w:val="39"/>
     <w:unhideWhenUsed/>
@@ -5078,9 +4702,9 @@
       <w:spacing w:after="100"/>
     </w:pPr>
   </w:style>
-  <w:style w:type="character" w:styleId="Hiperskakel">
+  <w:style w:type="character" w:styleId="Hyperlink">
     <w:name w:val="Hyperlink"/>
-    <w:basedOn w:val="Verstekparagraaffont"/>
+    <w:basedOn w:val="DefaultParagraphFont"/>
     <w:uiPriority w:val="99"/>
     <w:unhideWhenUsed/>
     <w:rsid w:val="00F724CA"/>
@@ -5091,8 +4715,8 @@
   </w:style>
   <w:style w:type="paragraph" w:styleId="TOC3">
     <w:name w:val="toc 3"/>
-    <w:basedOn w:val="Normaal"/>
-    <w:next w:val="Normaal"/>
+    <w:basedOn w:val="Normal"/>
+    <w:next w:val="Normal"/>
     <w:autoRedefine/>
     <w:uiPriority w:val="39"/>
     <w:unhideWhenUsed/>
@@ -5102,9 +4726,9 @@
       <w:ind w:left="440"/>
     </w:pPr>
   </w:style>
-  <w:style w:type="paragraph" w:styleId="LysParagraaf">
+  <w:style w:type="paragraph" w:styleId="ListParagraph">
     <w:name w:val="List Paragraph"/>
-    <w:basedOn w:val="Normaal"/>
+    <w:basedOn w:val="Normal"/>
     <w:uiPriority w:val="34"/>
     <w:qFormat/>
     <w:rsid w:val="005A4D46"/>
@@ -5115,7 +4739,7 @@
   </w:style>
   <w:style w:type="paragraph" w:customStyle="1" w:styleId="TableofContents">
     <w:name w:val="Table of Contents"/>
-    <w:basedOn w:val="Normaal"/>
+    <w:basedOn w:val="Normal"/>
     <w:link w:val="TableofContentsText"/>
     <w:uiPriority w:val="99"/>
     <w:rsid w:val="001A1E01"/>
@@ -5136,7 +4760,7 @@
   </w:style>
   <w:style w:type="character" w:customStyle="1" w:styleId="TableofContentsText">
     <w:name w:val="Table of Contents Text"/>
-    <w:basedOn w:val="Verstekparagraaffont"/>
+    <w:basedOn w:val="DefaultParagraphFont"/>
     <w:link w:val="TableofContents"/>
     <w:uiPriority w:val="99"/>
     <w:rsid w:val="001A1E01"/>

</xml_diff>

<commit_message>
Updated translations with messages lost in translation * osfinancials core - Documents and Setup menu * osfinancials Plugins - Activa + Remittance + Subscriptions
</commit_message>
<xml_diff>
--- a/plugins-translations/translations-plugins-activa.docx
+++ b/plugins-translations/translations-plugins-activa.docx
@@ -27,7 +27,7 @@
       <w:sdtContent>
         <w:p>
           <w:pPr>
-            <w:pStyle w:val="TOCHeading"/>
+            <w:pStyle w:val="TOC-opskrif"/>
           </w:pPr>
           <w:r>
             <w:t>Table of Contents</w:t>
@@ -35,7 +35,7 @@
         </w:p>
         <w:p>
           <w:pPr>
-            <w:pStyle w:val="TOC1"/>
+            <w:pStyle w:val="TOC2"/>
             <w:tabs>
               <w:tab w:val="right" w:leader="dot" w:pos="10456"/>
             </w:tabs>
@@ -58,17 +58,19 @@
           <w:r>
             <w:fldChar w:fldCharType="separate"/>
           </w:r>
-          <w:hyperlink w:anchor="_Toc178054123" w:history="1">
-            <w:r>
-              <w:rPr>
-                <w:rStyle w:val="Hyperlink"/>
+          <w:hyperlink w:anchor="_Toc179948458" w:history="1">
+            <w:r>
+              <w:rPr>
+                <w:rStyle w:val="Hiperskakel"/>
                 <w:rFonts w:ascii="Segoe UI Black" w:hAnsi="Segoe UI Black" w:cs="Segoe UI Black"/>
                 <w:b/>
                 <w:bCs/>
+                <w:i/>
+                <w:iCs/>
                 <w:noProof/>
                 <w:lang w:val="x-none"/>
               </w:rPr>
-              <w:t>Activa</w:t>
+              <w:t>No batch selected</w:t>
             </w:r>
             <w:r>
               <w:rPr>
@@ -89,7 +91,167 @@
                 <w:noProof/>
                 <w:webHidden/>
               </w:rPr>
-              <w:instrText xml:space="preserve"> PAGEREF _Toc178054123 \h </w:instrText>
+              <w:instrText xml:space="preserve"> PAGEREF _Toc179948458 \h </w:instrText>
+            </w:r>
+            <w:r>
+              <w:rPr>
+                <w:noProof/>
+                <w:webHidden/>
+              </w:rPr>
+            </w:r>
+            <w:r>
+              <w:rPr>
+                <w:noProof/>
+                <w:webHidden/>
+              </w:rPr>
+              <w:fldChar w:fldCharType="separate"/>
+            </w:r>
+            <w:r>
+              <w:rPr>
+                <w:noProof/>
+                <w:webHidden/>
+              </w:rPr>
+              <w:t>1</w:t>
+            </w:r>
+            <w:r>
+              <w:rPr>
+                <w:noProof/>
+                <w:webHidden/>
+              </w:rPr>
+              <w:fldChar w:fldCharType="end"/>
+            </w:r>
+          </w:hyperlink>
+        </w:p>
+        <w:p>
+          <w:pPr>
+            <w:pStyle w:val="TOC2"/>
+            <w:tabs>
+              <w:tab w:val="right" w:leader="dot" w:pos="10456"/>
+            </w:tabs>
+            <w:rPr>
+              <w:rFonts w:eastAsiaTheme="minorEastAsia"/>
+              <w:noProof/>
+              <w:kern w:val="2"/>
+              <w:sz w:val="24"/>
+              <w:szCs w:val="24"/>
+              <w:lang w:eastAsia="en-ZA"/>
+              <w14:ligatures w14:val="standardContextual"/>
+            </w:rPr>
+          </w:pPr>
+          <w:hyperlink w:anchor="_Toc179948459" w:history="1">
+            <w:r>
+              <w:rPr>
+                <w:rStyle w:val="Hiperskakel"/>
+                <w:rFonts w:ascii="Segoe UI Black" w:hAnsi="Segoe UI Black" w:cs="Segoe UI Black"/>
+                <w:b/>
+                <w:bCs/>
+                <w:i/>
+                <w:iCs/>
+                <w:noProof/>
+                <w:lang w:val="x-none"/>
+              </w:rPr>
+              <w:t>Batch contains transactions</w:t>
+            </w:r>
+            <w:r>
+              <w:rPr>
+                <w:noProof/>
+                <w:webHidden/>
+              </w:rPr>
+              <w:tab/>
+            </w:r>
+            <w:r>
+              <w:rPr>
+                <w:noProof/>
+                <w:webHidden/>
+              </w:rPr>
+              <w:fldChar w:fldCharType="begin"/>
+            </w:r>
+            <w:r>
+              <w:rPr>
+                <w:noProof/>
+                <w:webHidden/>
+              </w:rPr>
+              <w:instrText xml:space="preserve"> PAGEREF _Toc179948459 \h </w:instrText>
+            </w:r>
+            <w:r>
+              <w:rPr>
+                <w:noProof/>
+                <w:webHidden/>
+              </w:rPr>
+            </w:r>
+            <w:r>
+              <w:rPr>
+                <w:noProof/>
+                <w:webHidden/>
+              </w:rPr>
+              <w:fldChar w:fldCharType="separate"/>
+            </w:r>
+            <w:r>
+              <w:rPr>
+                <w:noProof/>
+                <w:webHidden/>
+              </w:rPr>
+              <w:t>1</w:t>
+            </w:r>
+            <w:r>
+              <w:rPr>
+                <w:noProof/>
+                <w:webHidden/>
+              </w:rPr>
+              <w:fldChar w:fldCharType="end"/>
+            </w:r>
+          </w:hyperlink>
+        </w:p>
+        <w:p>
+          <w:pPr>
+            <w:pStyle w:val="TOC2"/>
+            <w:tabs>
+              <w:tab w:val="right" w:leader="dot" w:pos="10456"/>
+            </w:tabs>
+            <w:rPr>
+              <w:rFonts w:eastAsiaTheme="minorEastAsia"/>
+              <w:noProof/>
+              <w:kern w:val="2"/>
+              <w:sz w:val="24"/>
+              <w:szCs w:val="24"/>
+              <w:lang w:eastAsia="en-ZA"/>
+              <w14:ligatures w14:val="standardContextual"/>
+            </w:rPr>
+          </w:pPr>
+          <w:hyperlink w:anchor="_Toc179948460" w:history="1">
+            <w:r>
+              <w:rPr>
+                <w:rStyle w:val="Hiperskakel"/>
+                <w:rFonts w:ascii="Segoe UI Black" w:hAnsi="Segoe UI Black" w:cs="Segoe UI Black"/>
+                <w:b/>
+                <w:bCs/>
+                <w:i/>
+                <w:iCs/>
+                <w:noProof/>
+                <w:lang w:val="x-none"/>
+              </w:rPr>
+              <w:t>Add Consolidated - context menu</w:t>
+            </w:r>
+            <w:r>
+              <w:rPr>
+                <w:noProof/>
+                <w:webHidden/>
+              </w:rPr>
+              <w:tab/>
+            </w:r>
+            <w:r>
+              <w:rPr>
+                <w:noProof/>
+                <w:webHidden/>
+              </w:rPr>
+              <w:fldChar w:fldCharType="begin"/>
+            </w:r>
+            <w:r>
+              <w:rPr>
+                <w:noProof/>
+                <w:webHidden/>
+              </w:rPr>
+              <w:instrText xml:space="preserve"> PAGEREF _Toc179948460 \h </w:instrText>
             </w:r>
             <w:r>
               <w:rPr>
@@ -136,17 +298,17 @@
               <w14:ligatures w14:val="standardContextual"/>
             </w:rPr>
           </w:pPr>
-          <w:hyperlink w:anchor="_Toc178054124" w:history="1">
-            <w:r>
-              <w:rPr>
-                <w:rStyle w:val="Hyperlink"/>
+          <w:hyperlink w:anchor="_Toc179948461" w:history="1">
+            <w:r>
+              <w:rPr>
+                <w:rStyle w:val="Hiperskakel"/>
                 <w:rFonts w:ascii="Segoe UI Black" w:hAnsi="Segoe UI Black" w:cs="Segoe UI Black"/>
                 <w:b/>
                 <w:bCs/>
                 <w:noProof/>
                 <w:lang w:val="x-none"/>
               </w:rPr>
-              <w:t>Activa - Pivot</w:t>
+              <w:t>Activa</w:t>
             </w:r>
             <w:r>
               <w:rPr>
@@ -167,7 +329,7 @@
                 <w:noProof/>
                 <w:webHidden/>
               </w:rPr>
-              <w:instrText xml:space="preserve"> PAGEREF _Toc178054124 \h </w:instrText>
+              <w:instrText xml:space="preserve"> PAGEREF _Toc179948461 \h </w:instrText>
             </w:r>
             <w:r>
               <w:rPr>
@@ -187,7 +349,7 @@
                 <w:noProof/>
                 <w:webHidden/>
               </w:rPr>
-              <w:t>2</w:t>
+              <w:t>1</w:t>
             </w:r>
             <w:r>
               <w:rPr>
@@ -214,17 +376,17 @@
               <w14:ligatures w14:val="standardContextual"/>
             </w:rPr>
           </w:pPr>
-          <w:hyperlink w:anchor="_Toc178054125" w:history="1">
-            <w:r>
-              <w:rPr>
-                <w:rStyle w:val="Hyperlink"/>
+          <w:hyperlink w:anchor="_Toc179948462" w:history="1">
+            <w:r>
+              <w:rPr>
+                <w:rStyle w:val="Hiperskakel"/>
                 <w:rFonts w:ascii="Segoe UI Black" w:hAnsi="Segoe UI Black" w:cs="Segoe UI Black"/>
                 <w:b/>
                 <w:bCs/>
                 <w:noProof/>
                 <w:lang w:val="x-none"/>
               </w:rPr>
-              <w:t>Activa - Reports - Data</w:t>
+              <w:t>Activa - Pivot</w:t>
             </w:r>
             <w:r>
               <w:rPr>
@@ -245,7 +407,7 @@
                 <w:noProof/>
                 <w:webHidden/>
               </w:rPr>
-              <w:instrText xml:space="preserve"> PAGEREF _Toc178054125 \h </w:instrText>
+              <w:instrText xml:space="preserve"> PAGEREF _Toc179948462 \h </w:instrText>
             </w:r>
             <w:r>
               <w:rPr>
@@ -265,7 +427,85 @@
                 <w:noProof/>
                 <w:webHidden/>
               </w:rPr>
-              <w:t>2</w:t>
+              <w:t>3</w:t>
+            </w:r>
+            <w:r>
+              <w:rPr>
+                <w:noProof/>
+                <w:webHidden/>
+              </w:rPr>
+              <w:fldChar w:fldCharType="end"/>
+            </w:r>
+          </w:hyperlink>
+        </w:p>
+        <w:p>
+          <w:pPr>
+            <w:pStyle w:val="TOC1"/>
+            <w:tabs>
+              <w:tab w:val="right" w:leader="dot" w:pos="10456"/>
+            </w:tabs>
+            <w:rPr>
+              <w:rFonts w:eastAsiaTheme="minorEastAsia"/>
+              <w:noProof/>
+              <w:kern w:val="2"/>
+              <w:sz w:val="24"/>
+              <w:szCs w:val="24"/>
+              <w:lang w:eastAsia="en-ZA"/>
+              <w14:ligatures w14:val="standardContextual"/>
+            </w:rPr>
+          </w:pPr>
+          <w:hyperlink w:anchor="_Toc179948463" w:history="1">
+            <w:r>
+              <w:rPr>
+                <w:rStyle w:val="Hiperskakel"/>
+                <w:rFonts w:ascii="Segoe UI Black" w:hAnsi="Segoe UI Black" w:cs="Segoe UI Black"/>
+                <w:b/>
+                <w:bCs/>
+                <w:noProof/>
+                <w:lang w:val="x-none"/>
+              </w:rPr>
+              <w:t>Activa - Reports - Data</w:t>
+            </w:r>
+            <w:r>
+              <w:rPr>
+                <w:noProof/>
+                <w:webHidden/>
+              </w:rPr>
+              <w:tab/>
+            </w:r>
+            <w:r>
+              <w:rPr>
+                <w:noProof/>
+                <w:webHidden/>
+              </w:rPr>
+              <w:fldChar w:fldCharType="begin"/>
+            </w:r>
+            <w:r>
+              <w:rPr>
+                <w:noProof/>
+                <w:webHidden/>
+              </w:rPr>
+              <w:instrText xml:space="preserve"> PAGEREF _Toc179948463 \h </w:instrText>
+            </w:r>
+            <w:r>
+              <w:rPr>
+                <w:noProof/>
+                <w:webHidden/>
+              </w:rPr>
+            </w:r>
+            <w:r>
+              <w:rPr>
+                <w:noProof/>
+                <w:webHidden/>
+              </w:rPr>
+              <w:fldChar w:fldCharType="separate"/>
+            </w:r>
+            <w:r>
+              <w:rPr>
+                <w:noProof/>
+                <w:webHidden/>
+              </w:rPr>
+              <w:t>3</w:t>
             </w:r>
             <w:r>
               <w:rPr>
@@ -290,6 +530,335 @@
     </w:sdt>
     <w:p>
       <w:pPr>
+        <w:autoSpaceDE w:val="0"/>
+        <w:autoSpaceDN w:val="0"/>
+        <w:adjustRightInd w:val="0"/>
+        <w:spacing w:before="75" w:after="75" w:line="360" w:lineRule="auto"/>
+        <w:rPr>
+          <w:rFonts w:ascii="Segoe UI" w:hAnsi="Segoe UI" w:cs="Segoe UI"/>
+          <w:sz w:val="20"/>
+          <w:szCs w:val="20"/>
+          <w:lang w:val="x-none"/>
+        </w:rPr>
+      </w:pPr>
+      <w:proofErr w:type="spellStart"/>
+      <w:r>
+        <w:rPr>
+          <w:rFonts w:ascii="Segoe UI Black" w:hAnsi="Segoe UI Black" w:cs="Segoe UI Black"/>
+          <w:b/>
+          <w:bCs/>
+          <w:color w:val="000080"/>
+          <w:sz w:val="28"/>
+          <w:szCs w:val="28"/>
+          <w:lang w:val="x-none"/>
+        </w:rPr>
+        <w:t>Activa</w:t>
+      </w:r>
+      <w:proofErr w:type="spellEnd"/>
+      <w:r>
+        <w:rPr>
+          <w:rFonts w:ascii="Segoe UI Black" w:hAnsi="Segoe UI Black" w:cs="Segoe UI Black"/>
+          <w:b/>
+          <w:bCs/>
+          <w:color w:val="000080"/>
+          <w:sz w:val="28"/>
+          <w:szCs w:val="28"/>
+          <w:lang w:val="x-none"/>
+        </w:rPr>
+        <w:t xml:space="preserve"> messages</w:t>
+      </w:r>
+      <w:r>
+        <w:rPr>
+          <w:rFonts w:ascii="Segoe UI" w:hAnsi="Segoe UI" w:cs="Segoe UI"/>
+          <w:sz w:val="20"/>
+          <w:szCs w:val="20"/>
+          <w:lang w:val="x-none"/>
+        </w:rPr>
+        <w:t xml:space="preserve"> </w:t>
+      </w:r>
+    </w:p>
+    <w:p>
+      <w:pPr>
+        <w:keepNext/>
+        <w:autoSpaceDE w:val="0"/>
+        <w:autoSpaceDN w:val="0"/>
+        <w:adjustRightInd w:val="0"/>
+        <w:spacing w:before="240" w:after="60" w:line="360" w:lineRule="auto"/>
+        <w:outlineLvl w:val="1"/>
+        <w:rPr>
+          <w:rFonts w:ascii="Segoe UI Black" w:hAnsi="Segoe UI Black" w:cs="Segoe UI Black"/>
+          <w:b/>
+          <w:bCs/>
+          <w:i/>
+          <w:iCs/>
+          <w:color w:val="333399"/>
+          <w:lang w:val="x-none"/>
+        </w:rPr>
+      </w:pPr>
+      <w:bookmarkStart w:id="0" w:name="_Toc179948458"/>
+      <w:r>
+        <w:rPr>
+          <w:rFonts w:ascii="Segoe UI Black" w:hAnsi="Segoe UI Black" w:cs="Segoe UI Black"/>
+          <w:b/>
+          <w:bCs/>
+          <w:i/>
+          <w:iCs/>
+          <w:color w:val="333399"/>
+          <w:lang w:val="x-none"/>
+        </w:rPr>
+        <w:t>No batch selected</w:t>
+      </w:r>
+      <w:bookmarkEnd w:id="0"/>
+    </w:p>
+    <w:p>
+      <w:pPr>
+        <w:autoSpaceDE w:val="0"/>
+        <w:autoSpaceDN w:val="0"/>
+        <w:adjustRightInd w:val="0"/>
+        <w:spacing w:before="75" w:after="75" w:line="360" w:lineRule="auto"/>
+        <w:rPr>
+          <w:rFonts w:ascii="Segoe UI" w:hAnsi="Segoe UI" w:cs="Segoe UI"/>
+          <w:i/>
+          <w:iCs/>
+          <w:sz w:val="20"/>
+          <w:szCs w:val="20"/>
+          <w:lang w:val="x-none"/>
+        </w:rPr>
+      </w:pPr>
+      <w:r>
+        <w:rPr>
+          <w:rFonts w:ascii="Segoe UI" w:hAnsi="Segoe UI" w:cs="Segoe UI"/>
+          <w:i/>
+          <w:iCs/>
+          <w:sz w:val="20"/>
+          <w:szCs w:val="20"/>
+          <w:lang w:val="x-none"/>
+        </w:rPr>
+        <w:t xml:space="preserve">If you did not select a batch and you are trying to add an </w:t>
+      </w:r>
+      <w:proofErr w:type="spellStart"/>
+      <w:r>
+        <w:rPr>
+          <w:rFonts w:ascii="Segoe UI" w:hAnsi="Segoe UI" w:cs="Segoe UI"/>
+          <w:i/>
+          <w:iCs/>
+          <w:sz w:val="20"/>
+          <w:szCs w:val="20"/>
+          <w:lang w:val="x-none"/>
+        </w:rPr>
+        <w:t>Activa</w:t>
+      </w:r>
+      <w:proofErr w:type="spellEnd"/>
+      <w:r>
+        <w:rPr>
+          <w:rFonts w:ascii="Segoe UI" w:hAnsi="Segoe UI" w:cs="Segoe UI"/>
+          <w:i/>
+          <w:iCs/>
+          <w:sz w:val="20"/>
+          <w:szCs w:val="20"/>
+          <w:lang w:val="x-none"/>
+        </w:rPr>
+        <w:t xml:space="preserve"> assets or manually add an Asset an error message will be displayed.</w:t>
+      </w:r>
+    </w:p>
+    <w:p>
+      <w:pPr>
+        <w:pBdr>
+          <w:top w:val="single" w:sz="6" w:space="3" w:color="FF0000"/>
+          <w:left w:val="single" w:sz="6" w:space="3" w:color="FF0000"/>
+          <w:bottom w:val="single" w:sz="6" w:space="3" w:color="FF0000"/>
+          <w:right w:val="single" w:sz="6" w:space="3" w:color="FF0000"/>
+        </w:pBdr>
+        <w:autoSpaceDE w:val="0"/>
+        <w:autoSpaceDN w:val="0"/>
+        <w:adjustRightInd w:val="0"/>
+        <w:spacing w:before="45" w:after="45" w:line="360" w:lineRule="auto"/>
+        <w:ind w:left="360" w:right="360"/>
+        <w:rPr>
+          <w:rFonts w:ascii="Segoe UI Historic" w:hAnsi="Segoe UI Historic" w:cs="Segoe UI Historic"/>
+          <w:i/>
+          <w:iCs/>
+          <w:sz w:val="18"/>
+          <w:szCs w:val="18"/>
+          <w:lang w:val="x-none"/>
+        </w:rPr>
+      </w:pPr>
+      <w:r>
+        <w:rPr>
+          <w:rFonts w:ascii="Segoe UI Historic" w:hAnsi="Segoe UI Historic" w:cs="Segoe UI Historic"/>
+          <w:i/>
+          <w:iCs/>
+          <w:sz w:val="18"/>
+          <w:szCs w:val="18"/>
+          <w:lang w:val="x-none"/>
+        </w:rPr>
+        <w:t>"No batch selected please select batch in setup!"</w:t>
+      </w:r>
+    </w:p>
+    <w:p>
+      <w:pPr>
+        <w:keepNext/>
+        <w:autoSpaceDE w:val="0"/>
+        <w:autoSpaceDN w:val="0"/>
+        <w:adjustRightInd w:val="0"/>
+        <w:spacing w:before="240" w:after="60" w:line="360" w:lineRule="auto"/>
+        <w:outlineLvl w:val="1"/>
+        <w:rPr>
+          <w:rFonts w:ascii="Segoe UI Black" w:hAnsi="Segoe UI Black" w:cs="Segoe UI Black"/>
+          <w:b/>
+          <w:bCs/>
+          <w:i/>
+          <w:iCs/>
+          <w:color w:val="333399"/>
+          <w:lang w:val="x-none"/>
+        </w:rPr>
+      </w:pPr>
+      <w:bookmarkStart w:id="1" w:name="_Toc179948459"/>
+      <w:r>
+        <w:rPr>
+          <w:rFonts w:ascii="Segoe UI Black" w:hAnsi="Segoe UI Black" w:cs="Segoe UI Black"/>
+          <w:b/>
+          <w:bCs/>
+          <w:i/>
+          <w:iCs/>
+          <w:color w:val="333399"/>
+          <w:lang w:val="x-none"/>
+        </w:rPr>
+        <w:t>Batch contains transactions</w:t>
+      </w:r>
+      <w:bookmarkEnd w:id="1"/>
+    </w:p>
+    <w:p>
+      <w:pPr>
+        <w:autoSpaceDE w:val="0"/>
+        <w:autoSpaceDN w:val="0"/>
+        <w:adjustRightInd w:val="0"/>
+        <w:spacing w:before="75" w:after="75" w:line="360" w:lineRule="auto"/>
+        <w:rPr>
+          <w:rFonts w:ascii="Segoe UI" w:hAnsi="Segoe UI" w:cs="Segoe UI"/>
+          <w:i/>
+          <w:iCs/>
+          <w:sz w:val="20"/>
+          <w:szCs w:val="20"/>
+          <w:lang w:val="x-none"/>
+        </w:rPr>
+      </w:pPr>
+      <w:r>
+        <w:rPr>
+          <w:rFonts w:ascii="Segoe UI" w:hAnsi="Segoe UI" w:cs="Segoe UI"/>
+          <w:i/>
+          <w:iCs/>
+          <w:sz w:val="20"/>
+          <w:szCs w:val="20"/>
+          <w:lang w:val="x-none"/>
+        </w:rPr>
+        <w:t>Should there be any transactions in the batch type (selected from this list), e.g. General journal, an error message will be displayed.</w:t>
+      </w:r>
+    </w:p>
+    <w:p>
+      <w:pPr>
+        <w:pBdr>
+          <w:top w:val="single" w:sz="6" w:space="3" w:color="FF0000"/>
+          <w:left w:val="single" w:sz="6" w:space="3" w:color="FF0000"/>
+          <w:bottom w:val="single" w:sz="6" w:space="3" w:color="FF0000"/>
+          <w:right w:val="single" w:sz="6" w:space="3" w:color="FF0000"/>
+        </w:pBdr>
+        <w:autoSpaceDE w:val="0"/>
+        <w:autoSpaceDN w:val="0"/>
+        <w:adjustRightInd w:val="0"/>
+        <w:spacing w:before="45" w:after="45" w:line="360" w:lineRule="auto"/>
+        <w:ind w:left="360" w:right="360"/>
+        <w:rPr>
+          <w:rFonts w:ascii="Segoe UI Historic" w:hAnsi="Segoe UI Historic" w:cs="Segoe UI Historic"/>
+          <w:i/>
+          <w:iCs/>
+          <w:sz w:val="18"/>
+          <w:szCs w:val="18"/>
+          <w:lang w:val="x-none"/>
+        </w:rPr>
+      </w:pPr>
+      <w:r>
+        <w:rPr>
+          <w:rFonts w:ascii="Segoe UI Historic" w:hAnsi="Segoe UI Historic" w:cs="Segoe UI Historic"/>
+          <w:i/>
+          <w:iCs/>
+          <w:sz w:val="18"/>
+          <w:szCs w:val="18"/>
+          <w:lang w:val="x-none"/>
+        </w:rPr>
+        <w:t xml:space="preserve">"Batch is not empty!" </w:t>
+      </w:r>
+    </w:p>
+    <w:p>
+      <w:pPr>
+        <w:keepNext/>
+        <w:autoSpaceDE w:val="0"/>
+        <w:autoSpaceDN w:val="0"/>
+        <w:adjustRightInd w:val="0"/>
+        <w:spacing w:before="240" w:after="60" w:line="360" w:lineRule="auto"/>
+        <w:outlineLvl w:val="1"/>
+        <w:rPr>
+          <w:rFonts w:ascii="Segoe UI Black" w:hAnsi="Segoe UI Black" w:cs="Segoe UI Black"/>
+          <w:b/>
+          <w:bCs/>
+          <w:i/>
+          <w:iCs/>
+          <w:color w:val="333399"/>
+          <w:lang w:val="x-none"/>
+        </w:rPr>
+      </w:pPr>
+      <w:bookmarkStart w:id="2" w:name="_Toc179948460"/>
+      <w:r>
+        <w:rPr>
+          <w:rFonts w:ascii="Segoe UI Black" w:hAnsi="Segoe UI Black" w:cs="Segoe UI Black"/>
+          <w:b/>
+          <w:bCs/>
+          <w:i/>
+          <w:iCs/>
+          <w:color w:val="333399"/>
+          <w:lang w:val="x-none"/>
+        </w:rPr>
+        <w:t>Add Consolidated - context menu</w:t>
+      </w:r>
+      <w:bookmarkEnd w:id="2"/>
+    </w:p>
+    <w:p>
+      <w:pPr>
+        <w:pBdr>
+          <w:top w:val="single" w:sz="6" w:space="3" w:color="FF0000"/>
+          <w:left w:val="single" w:sz="6" w:space="3" w:color="FF0000"/>
+          <w:bottom w:val="single" w:sz="6" w:space="3" w:color="FF0000"/>
+          <w:right w:val="single" w:sz="6" w:space="3" w:color="FF0000"/>
+        </w:pBdr>
+        <w:autoSpaceDE w:val="0"/>
+        <w:autoSpaceDN w:val="0"/>
+        <w:adjustRightInd w:val="0"/>
+        <w:spacing w:before="45" w:after="45" w:line="360" w:lineRule="auto"/>
+        <w:ind w:left="360" w:right="360"/>
+        <w:rPr>
+          <w:rFonts w:ascii="Segoe UI Historic" w:hAnsi="Segoe UI Historic" w:cs="Segoe UI Historic"/>
+          <w:i/>
+          <w:iCs/>
+          <w:sz w:val="18"/>
+          <w:szCs w:val="18"/>
+          <w:lang w:val="x-none"/>
+        </w:rPr>
+      </w:pPr>
+      <w:r>
+        <w:rPr>
+          <w:rFonts w:ascii="Segoe UI Historic" w:hAnsi="Segoe UI Historic" w:cs="Segoe UI Historic"/>
+          <w:i/>
+          <w:iCs/>
+          <w:sz w:val="18"/>
+          <w:szCs w:val="18"/>
+          <w:lang w:val="x-none"/>
+        </w:rPr>
+        <w:t>Field 'WTRANSACTIONID' must have a value</w:t>
+      </w:r>
+    </w:p>
+    <w:p/>
+    <w:p>
+      <w:pPr>
         <w:keepNext/>
         <w:autoSpaceDE w:val="0"/>
         <w:autoSpaceDN w:val="0"/>
@@ -306,7 +875,8 @@
           <w:lang w:val="x-none"/>
         </w:rPr>
       </w:pPr>
-      <w:bookmarkStart w:id="0" w:name="_Toc178054123"/>
+      <w:bookmarkStart w:id="3" w:name="_Toc179948461"/>
+      <w:proofErr w:type="spellStart"/>
       <w:r>
         <w:rPr>
           <w:rFonts w:ascii="Segoe UI Black" w:hAnsi="Segoe UI Black" w:cs="Segoe UI Black"/>
@@ -319,7 +889,8 @@
         </w:rPr>
         <w:t>Activa</w:t>
       </w:r>
-      <w:bookmarkEnd w:id="0"/>
+      <w:bookmarkEnd w:id="3"/>
+      <w:proofErr w:type="spellEnd"/>
       <w:r>
         <w:rPr>
           <w:rFonts w:ascii="Segoe UI Black" w:hAnsi="Segoe UI Black" w:cs="Segoe UI Black"/>
@@ -723,6 +1294,7 @@
           <w:szCs w:val="20"/>
           <w:lang w:val="x-none"/>
         </w:rPr>
+        <w:lastRenderedPageBreak/>
         <w:drawing>
           <wp:inline distT="0" distB="0" distL="0" distR="0" wp14:anchorId="6B678DBE" wp14:editId="2FDB9602">
             <wp:extent cx="6645910" cy="3585210"/>
@@ -991,7 +1563,7 @@
           <w:lang w:val="x-none"/>
         </w:rPr>
       </w:pPr>
-      <w:bookmarkStart w:id="1" w:name="_Toc178054124"/>
+      <w:bookmarkStart w:id="4" w:name="_Toc179948462"/>
       <w:proofErr w:type="spellStart"/>
       <w:r>
         <w:rPr>
@@ -1019,7 +1591,7 @@
         </w:rPr>
         <w:t xml:space="preserve"> - Pivot</w:t>
       </w:r>
-      <w:bookmarkEnd w:id="1"/>
+      <w:bookmarkEnd w:id="4"/>
       <w:r>
         <w:rPr>
           <w:rFonts w:ascii="Segoe UI Black" w:hAnsi="Segoe UI Black" w:cs="Segoe UI Black"/>
@@ -1128,7 +1700,7 @@
           <w:lang w:val="x-none"/>
         </w:rPr>
       </w:pPr>
-      <w:bookmarkStart w:id="2" w:name="_Toc178054125"/>
+      <w:bookmarkStart w:id="5" w:name="_Toc179948463"/>
       <w:proofErr w:type="spellStart"/>
       <w:r>
         <w:rPr>
@@ -1155,7 +1727,7 @@
         </w:rPr>
         <w:t xml:space="preserve"> - Reports - Data</w:t>
       </w:r>
-      <w:bookmarkEnd w:id="2"/>
+      <w:bookmarkEnd w:id="5"/>
     </w:p>
     <w:p>
       <w:pPr>
@@ -4526,16 +5098,16 @@
     <w:lsdException w:name="Unresolved Mention" w:semiHidden="1" w:unhideWhenUsed="1"/>
     <w:lsdException w:name="Smart Link" w:semiHidden="1" w:unhideWhenUsed="1"/>
   </w:latentStyles>
-  <w:style w:type="paragraph" w:default="1" w:styleId="Normal">
+  <w:style w:type="paragraph" w:default="1" w:styleId="Normaal">
     <w:name w:val="Normal"/>
     <w:qFormat/>
-    <w:rsid w:val="00833D58"/>
+    <w:rsid w:val="00BA5515"/>
   </w:style>
-  <w:style w:type="paragraph" w:styleId="Heading1">
+  <w:style w:type="paragraph" w:styleId="Opskrif1">
     <w:name w:val="heading 1"/>
-    <w:basedOn w:val="Normal"/>
-    <w:next w:val="Normal"/>
-    <w:link w:val="Heading1Char"/>
+    <w:basedOn w:val="Normaal"/>
+    <w:next w:val="Normaal"/>
+    <w:link w:val="Opskrif1Kar"/>
     <w:uiPriority w:val="9"/>
     <w:qFormat/>
     <w:rsid w:val="001F6FBC"/>
@@ -4552,11 +5124,11 @@
       <w:szCs w:val="32"/>
     </w:rPr>
   </w:style>
-  <w:style w:type="paragraph" w:styleId="Heading2">
+  <w:style w:type="paragraph" w:styleId="Opskrif2">
     <w:name w:val="heading 2"/>
-    <w:basedOn w:val="Normal"/>
-    <w:next w:val="Normal"/>
-    <w:link w:val="Heading2Char"/>
+    <w:basedOn w:val="Normaal"/>
+    <w:next w:val="Normaal"/>
+    <w:link w:val="Opskrif2Kar"/>
     <w:uiPriority w:val="9"/>
     <w:unhideWhenUsed/>
     <w:qFormat/>
@@ -4574,11 +5146,11 @@
       <w:szCs w:val="26"/>
     </w:rPr>
   </w:style>
-  <w:style w:type="paragraph" w:styleId="Heading3">
+  <w:style w:type="paragraph" w:styleId="Opskrif3">
     <w:name w:val="heading 3"/>
-    <w:basedOn w:val="Normal"/>
-    <w:next w:val="Normal"/>
-    <w:link w:val="Heading3Char"/>
+    <w:basedOn w:val="Normaal"/>
+    <w:next w:val="Normaal"/>
+    <w:link w:val="Opskrif3Kar"/>
     <w:uiPriority w:val="9"/>
     <w:unhideWhenUsed/>
     <w:qFormat/>
@@ -4596,13 +5168,13 @@
       <w:szCs w:val="24"/>
     </w:rPr>
   </w:style>
-  <w:style w:type="character" w:default="1" w:styleId="DefaultParagraphFont">
+  <w:style w:type="character" w:default="1" w:styleId="Verstekparagraaffont">
     <w:name w:val="Default Paragraph Font"/>
     <w:uiPriority w:val="1"/>
     <w:semiHidden/>
     <w:unhideWhenUsed/>
   </w:style>
-  <w:style w:type="table" w:default="1" w:styleId="TableNormal">
+  <w:style w:type="table" w:default="1" w:styleId="Standaardtabel">
     <w:name w:val="Normal Table"/>
     <w:uiPriority w:val="99"/>
     <w:semiHidden/>
@@ -4617,16 +5189,16 @@
       </w:tblCellMar>
     </w:tblPr>
   </w:style>
-  <w:style w:type="numbering" w:default="1" w:styleId="NoList">
+  <w:style w:type="numbering" w:default="1" w:styleId="Geenlys">
     <w:name w:val="No List"/>
     <w:uiPriority w:val="99"/>
     <w:semiHidden/>
     <w:unhideWhenUsed/>
   </w:style>
-  <w:style w:type="character" w:customStyle="1" w:styleId="Heading2Char">
-    <w:name w:val="Heading 2 Char"/>
-    <w:basedOn w:val="DefaultParagraphFont"/>
-    <w:link w:val="Heading2"/>
+  <w:style w:type="character" w:customStyle="1" w:styleId="Opskrif2Kar">
+    <w:name w:val="Opskrif 2 Kar"/>
+    <w:basedOn w:val="Verstekparagraaffont"/>
+    <w:link w:val="Opskrif2"/>
     <w:uiPriority w:val="99"/>
     <w:rsid w:val="001F6FBC"/>
     <w:rPr>
@@ -4636,10 +5208,10 @@
       <w:szCs w:val="26"/>
     </w:rPr>
   </w:style>
-  <w:style w:type="character" w:customStyle="1" w:styleId="Heading1Char">
-    <w:name w:val="Heading 1 Char"/>
-    <w:basedOn w:val="DefaultParagraphFont"/>
-    <w:link w:val="Heading1"/>
+  <w:style w:type="character" w:customStyle="1" w:styleId="Opskrif1Kar">
+    <w:name w:val="Opskrif 1 Kar"/>
+    <w:basedOn w:val="Verstekparagraaffont"/>
+    <w:link w:val="Opskrif1"/>
     <w:uiPriority w:val="9"/>
     <w:rsid w:val="001F6FBC"/>
     <w:rPr>
@@ -4649,10 +5221,10 @@
       <w:szCs w:val="32"/>
     </w:rPr>
   </w:style>
-  <w:style w:type="character" w:customStyle="1" w:styleId="Heading3Char">
-    <w:name w:val="Heading 3 Char"/>
-    <w:basedOn w:val="DefaultParagraphFont"/>
-    <w:link w:val="Heading3"/>
+  <w:style w:type="character" w:customStyle="1" w:styleId="Opskrif3Kar">
+    <w:name w:val="Opskrif 3 Kar"/>
+    <w:basedOn w:val="Verstekparagraaffont"/>
+    <w:link w:val="Opskrif3"/>
     <w:uiPriority w:val="9"/>
     <w:rsid w:val="001F6FBC"/>
     <w:rPr>
@@ -4662,10 +5234,10 @@
       <w:szCs w:val="24"/>
     </w:rPr>
   </w:style>
-  <w:style w:type="paragraph" w:styleId="TOCHeading">
+  <w:style w:type="paragraph" w:styleId="TOC-opskrif">
     <w:name w:val="TOC Heading"/>
-    <w:basedOn w:val="Heading1"/>
-    <w:next w:val="Normal"/>
+    <w:basedOn w:val="Opskrif1"/>
+    <w:next w:val="Normaal"/>
     <w:uiPriority w:val="39"/>
     <w:unhideWhenUsed/>
     <w:qFormat/>
@@ -4679,8 +5251,8 @@
   </w:style>
   <w:style w:type="paragraph" w:styleId="TOC2">
     <w:name w:val="toc 2"/>
-    <w:basedOn w:val="Normal"/>
-    <w:next w:val="Normal"/>
+    <w:basedOn w:val="Normaal"/>
+    <w:next w:val="Normaal"/>
     <w:autoRedefine/>
     <w:uiPriority w:val="39"/>
     <w:unhideWhenUsed/>
@@ -4692,8 +5264,8 @@
   </w:style>
   <w:style w:type="paragraph" w:styleId="TOC1">
     <w:name w:val="toc 1"/>
-    <w:basedOn w:val="Normal"/>
-    <w:next w:val="Normal"/>
+    <w:basedOn w:val="Normaal"/>
+    <w:next w:val="Normaal"/>
     <w:autoRedefine/>
     <w:uiPriority w:val="39"/>
     <w:unhideWhenUsed/>
@@ -4702,9 +5274,9 @@
       <w:spacing w:after="100"/>
     </w:pPr>
   </w:style>
-  <w:style w:type="character" w:styleId="Hyperlink">
+  <w:style w:type="character" w:styleId="Hiperskakel">
     <w:name w:val="Hyperlink"/>
-    <w:basedOn w:val="DefaultParagraphFont"/>
+    <w:basedOn w:val="Verstekparagraaffont"/>
     <w:uiPriority w:val="99"/>
     <w:unhideWhenUsed/>
     <w:rsid w:val="00F724CA"/>
@@ -4715,8 +5287,8 @@
   </w:style>
   <w:style w:type="paragraph" w:styleId="TOC3">
     <w:name w:val="toc 3"/>
-    <w:basedOn w:val="Normal"/>
-    <w:next w:val="Normal"/>
+    <w:basedOn w:val="Normaal"/>
+    <w:next w:val="Normaal"/>
     <w:autoRedefine/>
     <w:uiPriority w:val="39"/>
     <w:unhideWhenUsed/>
@@ -4726,9 +5298,9 @@
       <w:ind w:left="440"/>
     </w:pPr>
   </w:style>
-  <w:style w:type="paragraph" w:styleId="ListParagraph">
+  <w:style w:type="paragraph" w:styleId="LysParagraaf">
     <w:name w:val="List Paragraph"/>
-    <w:basedOn w:val="Normal"/>
+    <w:basedOn w:val="Normaal"/>
     <w:uiPriority w:val="34"/>
     <w:qFormat/>
     <w:rsid w:val="005A4D46"/>
@@ -4739,7 +5311,7 @@
   </w:style>
   <w:style w:type="paragraph" w:customStyle="1" w:styleId="TableofContents">
     <w:name w:val="Table of Contents"/>
-    <w:basedOn w:val="Normal"/>
+    <w:basedOn w:val="Normaal"/>
     <w:link w:val="TableofContentsText"/>
     <w:uiPriority w:val="99"/>
     <w:rsid w:val="001A1E01"/>
@@ -4760,7 +5332,7 @@
   </w:style>
   <w:style w:type="character" w:customStyle="1" w:styleId="TableofContentsText">
     <w:name w:val="Table of Contents Text"/>
-    <w:basedOn w:val="DefaultParagraphFont"/>
+    <w:basedOn w:val="Verstekparagraaffont"/>
     <w:link w:val="TableofContents"/>
     <w:uiPriority w:val="99"/>
     <w:rsid w:val="001A1E01"/>

</xml_diff>